<commit_message>
added database points for process
</commit_message>
<xml_diff>
--- a/Paper Work/IPSO Chart.docx
+++ b/Paper Work/IPSO Chart.docx
@@ -101,20 +101,9 @@
             <w:r>
               <w:t>User input on UI for control</w:t>
             </w:r>
-          </w:p>
-          <w:p>
-            <w:pPr>
-              <w:pStyle w:val="ListParagraph"/>
-              <w:numPr>
-                <w:ilvl w:val="0"/>
-                <w:numId w:val="1"/>
-              </w:numPr>
-            </w:pPr>
-            <w:r>
-              <w:t xml:space="preserve">Use </w:t>
-            </w:r>
-            <w:bookmarkStart w:id="0" w:name="_GoBack"/>
-            <w:bookmarkEnd w:id="0"/>
+            <w:r>
+              <w:t xml:space="preserve"> of system</w:t>
+            </w:r>
           </w:p>
         </w:tc>
         <w:tc>
@@ -231,6 +220,34 @@
             <w:r>
               <w:t>Obtain drive details from USB for checks</w:t>
             </w:r>
+          </w:p>
+          <w:p>
+            <w:pPr>
+              <w:pStyle w:val="ListParagraph"/>
+              <w:numPr>
+                <w:ilvl w:val="0"/>
+                <w:numId w:val="1"/>
+              </w:numPr>
+              <w:jc w:val="right"/>
+            </w:pPr>
+            <w:r>
+              <w:t>Check database exists</w:t>
+            </w:r>
+          </w:p>
+          <w:p>
+            <w:pPr>
+              <w:pStyle w:val="ListParagraph"/>
+              <w:numPr>
+                <w:ilvl w:val="0"/>
+                <w:numId w:val="1"/>
+              </w:numPr>
+              <w:jc w:val="right"/>
+            </w:pPr>
+            <w:r>
+              <w:t>Populate database with initial values</w:t>
+            </w:r>
+            <w:bookmarkStart w:id="0" w:name="_GoBack"/>
+            <w:bookmarkEnd w:id="0"/>
           </w:p>
           <w:p>
             <w:pPr>
@@ -345,6 +362,9 @@
             </w:pPr>
             <w:r>
               <w:t>Program configuration database</w:t>
+            </w:r>
+            <w:r>
+              <w:t xml:space="preserve"> and backup records</w:t>
             </w:r>
           </w:p>
           <w:p>

</xml_diff>

<commit_message>
added inputs from GUI
</commit_message>
<xml_diff>
--- a/Paper Work/IPSO Chart.docx
+++ b/Paper Work/IPSO Chart.docx
@@ -204,6 +204,46 @@
               <w:t>Drive amendments from modification window</w:t>
             </w:r>
           </w:p>
+          <w:p>
+            <w:pPr>
+              <w:pStyle w:val="ListParagraph"/>
+              <w:numPr>
+                <w:ilvl w:val="0"/>
+                <w:numId w:val="1"/>
+              </w:numPr>
+              <w:jc w:val="center"/>
+              <w:rPr>
+                <w:sz w:val="20"/>
+              </w:rPr>
+            </w:pPr>
+            <w:r>
+              <w:rPr>
+                <w:sz w:val="20"/>
+              </w:rPr>
+              <w:t>Request to refresh connected drives list</w:t>
+            </w:r>
+          </w:p>
+          <w:p>
+            <w:pPr>
+              <w:pStyle w:val="ListParagraph"/>
+              <w:numPr>
+                <w:ilvl w:val="0"/>
+                <w:numId w:val="1"/>
+              </w:numPr>
+              <w:jc w:val="center"/>
+              <w:rPr>
+                <w:sz w:val="20"/>
+              </w:rPr>
+            </w:pPr>
+            <w:r>
+              <w:rPr>
+                <w:sz w:val="20"/>
+              </w:rPr>
+              <w:t>Right clicks on notification icon</w:t>
+            </w:r>
+            <w:bookmarkStart w:id="0" w:name="_GoBack"/>
+            <w:bookmarkEnd w:id="0"/>
+          </w:p>
         </w:tc>
         <w:tc>
           <w:tcPr>
@@ -1545,8 +1585,6 @@
               </w:rPr>
               <w:t>ss bar for current backup state</w:t>
             </w:r>
-            <w:bookmarkStart w:id="0" w:name="_GoBack"/>
-            <w:bookmarkEnd w:id="0"/>
           </w:p>
         </w:tc>
       </w:tr>
@@ -1591,10 +1629,7 @@
         <w:spacing w:line="240" w:lineRule="auto"/>
       </w:pPr>
       <w:r>
-        <w:t xml:space="preserve">Has drive changed since backup? </w:t>
-      </w:r>
-      <w:r>
-        <w:t>(backupName, driveLetter)</w:t>
+        <w:t>Has drive changed since backup? (backupName, driveLetter)</w:t>
       </w:r>
     </w:p>
     <w:p>
@@ -1634,10 +1669,7 @@
         <w:pStyle w:val="Heading2"/>
       </w:pPr>
       <w:r>
-        <w:t xml:space="preserve">Check Drive Capacity </w:t>
-      </w:r>
-      <w:r>
-        <w:t>(USB_Location, Drive_Location)</w:t>
+        <w:t>Check Drive Capacity (USB_Location, Drive_Location)</w:t>
       </w:r>
     </w:p>
     <w:p>
@@ -1666,10 +1698,7 @@
         <w:pStyle w:val="Heading2"/>
       </w:pPr>
       <w:r>
-        <w:t xml:space="preserve">Check if drive has a record </w:t>
-      </w:r>
-      <w:r>
-        <w:t>(DriveFormat, DriveName, DriveCapacity)</w:t>
+        <w:t>Check if drive has a record (DriveFormat, DriveName, DriveCapacity)</w:t>
       </w:r>
     </w:p>
     <w:p>

</xml_diff>

<commit_message>
updated algorithms, with pointer to technical documentation
</commit_message>
<xml_diff>
--- a/Paper Work/IPSO Chart.docx
+++ b/Paper Work/IPSO Chart.docx
@@ -327,7 +327,7 @@
               <w:rPr>
                 <w:sz w:val="20"/>
               </w:rPr>
-              <w:t>Encrypt data from drive backup</w:t>
+              <w:t>Compress data from drive backup</w:t>
             </w:r>
           </w:p>
           <w:p>
@@ -346,7 +346,7 @@
               <w:rPr>
                 <w:sz w:val="20"/>
               </w:rPr>
-              <w:t>Compress data from drive backup</w:t>
+              <w:t>Detect the user logged on</w:t>
             </w:r>
           </w:p>
           <w:p>
@@ -365,7 +365,13 @@
               <w:rPr>
                 <w:sz w:val="20"/>
               </w:rPr>
-              <w:t>Detect the user logged on</w:t>
+              <w:t xml:space="preserve">Check drive has backup record for </w:t>
+            </w:r>
+            <w:r>
+              <w:rPr>
+                <w:sz w:val="20"/>
+              </w:rPr>
+              <w:t xml:space="preserve"> the entered device</w:t>
             </w:r>
           </w:p>
           <w:p>
@@ -384,13 +390,7 @@
               <w:rPr>
                 <w:sz w:val="20"/>
               </w:rPr>
-              <w:t xml:space="preserve">Check drive has backup record for </w:t>
-            </w:r>
-            <w:r>
-              <w:rPr>
-                <w:sz w:val="20"/>
-              </w:rPr>
-              <w:t xml:space="preserve"> the entered device</w:t>
+              <w:t>Obtain drive details from USB for checks</w:t>
             </w:r>
           </w:p>
           <w:p>
@@ -409,7 +409,7 @@
               <w:rPr>
                 <w:sz w:val="20"/>
               </w:rPr>
-              <w:t>Obtain drive details from USB for checks</w:t>
+              <w:t>Check database exists</w:t>
             </w:r>
           </w:p>
           <w:p>
@@ -428,7 +428,7 @@
               <w:rPr>
                 <w:sz w:val="20"/>
               </w:rPr>
-              <w:t>Check database exists</w:t>
+              <w:t>Store data backup statistics into database on each backup</w:t>
             </w:r>
           </w:p>
           <w:p>
@@ -447,7 +447,7 @@
               <w:rPr>
                 <w:sz w:val="20"/>
               </w:rPr>
-              <w:t>Store data backup statistics into database on each backup</w:t>
+              <w:t>Stores information about drives that have been setup</w:t>
             </w:r>
           </w:p>
           <w:p>
@@ -466,7 +466,7 @@
               <w:rPr>
                 <w:sz w:val="20"/>
               </w:rPr>
-              <w:t>Stores information about drives that have been setup</w:t>
+              <w:t>Validate backup before execution</w:t>
             </w:r>
           </w:p>
           <w:p>
@@ -485,29 +485,8 @@
               <w:rPr>
                 <w:sz w:val="20"/>
               </w:rPr>
-              <w:t>Validate backup before execution</w:t>
-            </w:r>
-          </w:p>
-          <w:p>
-            <w:pPr>
-              <w:pStyle w:val="ListParagraph"/>
-              <w:numPr>
-                <w:ilvl w:val="0"/>
-                <w:numId w:val="1"/>
-              </w:numPr>
-              <w:jc w:val="center"/>
-              <w:rPr>
-                <w:sz w:val="20"/>
-              </w:rPr>
-            </w:pPr>
-            <w:r>
-              <w:rPr>
-                <w:sz w:val="20"/>
-              </w:rPr>
               <w:t>Add backup record</w:t>
             </w:r>
-            <w:bookmarkStart w:id="0" w:name="_GoBack"/>
-            <w:bookmarkEnd w:id="0"/>
           </w:p>
         </w:tc>
       </w:tr>
@@ -1613,14 +1592,14 @@
       <w:r>
         <w:t xml:space="preserve">SQL("SELECT isCompressed FROM backupTable WHERE driveName = {} AND BackupName = {} AND DriveCapacity = {}",  </w:t>
       </w:r>
-      <w:bookmarkStart w:id="1" w:name="OLE_LINK1"/>
-      <w:bookmarkStart w:id="2" w:name="OLE_LINK2"/>
+      <w:bookmarkStart w:id="0" w:name="OLE_LINK1"/>
+      <w:bookmarkStart w:id="1" w:name="OLE_LINK2"/>
       <w:r>
         <w:t>DriveName, BackupName, DriveCapacity)</w:t>
       </w:r>
     </w:p>
+    <w:bookmarkEnd w:id="0"/>
     <w:bookmarkEnd w:id="1"/>
-    <w:bookmarkEnd w:id="2"/>
     <w:p>
       <w:pPr>
         <w:pStyle w:val="Heading2"/>
@@ -1682,12 +1661,12 @@
     </w:p>
     <w:p>
       <w:r>
-        <w:lastRenderedPageBreak/>
         <w:t>if driveFiles &gt; freeSpace then return True</w:t>
       </w:r>
     </w:p>
     <w:p>
       <w:r>
+        <w:lastRenderedPageBreak/>
         <w:t>else return False</w:t>
       </w:r>
     </w:p>
@@ -1721,6 +1700,19 @@
       </w:pPr>
       <w:r>
         <w:t>Else Return True</w:t>
+      </w:r>
+    </w:p>
+    <w:p>
+      <w:pPr>
+        <w:pStyle w:val="Title"/>
+      </w:pPr>
+      <w:r>
+        <w:t>Process Algorithms</w:t>
+      </w:r>
+    </w:p>
+    <w:p>
+      <w:r>
+        <w:t xml:space="preserve">The algorithms that are not listed as pseudo can be found in the technical documentation. </w:t>
       </w:r>
     </w:p>
     <w:p>
@@ -1802,6 +1794,8 @@
       <w:r>
         <w:t xml:space="preserve"> The database is encrypted to protect the backup directories and information, and against someone adding malicious statements into the database.</w:t>
       </w:r>
+      <w:bookmarkStart w:id="2" w:name="_GoBack"/>
+      <w:bookmarkEnd w:id="2"/>
     </w:p>
     <w:sectPr>
       <w:headerReference w:type="even" r:id="rId7"/>

</xml_diff>

<commit_message>
Added more algorithms, mainly for database SQL
</commit_message>
<xml_diff>
--- a/Paper Work/IPSO Chart.docx
+++ b/Paper Work/IPSO Chart.docx
@@ -447,25 +447,6 @@
               <w:rPr>
                 <w:sz w:val="20"/>
               </w:rPr>
-              <w:t>Stores information about drives that have been setup</w:t>
-            </w:r>
-          </w:p>
-          <w:p>
-            <w:pPr>
-              <w:pStyle w:val="ListParagraph"/>
-              <w:numPr>
-                <w:ilvl w:val="0"/>
-                <w:numId w:val="1"/>
-              </w:numPr>
-              <w:jc w:val="center"/>
-              <w:rPr>
-                <w:sz w:val="20"/>
-              </w:rPr>
-            </w:pPr>
-            <w:r>
-              <w:rPr>
-                <w:sz w:val="20"/>
-              </w:rPr>
               <w:t>Validate backup before execution</w:t>
             </w:r>
           </w:p>
@@ -1663,46 +1644,87 @@
       <w:r>
         <w:t>if driveFiles &gt; freeSpace then return True</w:t>
       </w:r>
+    </w:p>
+    <w:p>
+      <w:r>
+        <w:t>else return False</w:t>
+      </w:r>
+    </w:p>
+    <w:p>
+      <w:pPr>
+        <w:pStyle w:val="Heading2"/>
+      </w:pPr>
+      <w:r>
+        <w:lastRenderedPageBreak/>
+        <w:t>Check if drive has a record (DriveFormat, DriveName, DriveCapacity)</w:t>
+      </w:r>
+    </w:p>
+    <w:p>
+      <w:pPr>
+        <w:spacing w:line="240" w:lineRule="auto"/>
+      </w:pPr>
+      <w:r>
+        <w:t>result &lt;-- ExecuteSQL("SELECT BackupName FROM backups WHERE driveFormat = {} AND DriveName = {} AND DriveCapacity = {};", DriveFormat, DriveName, DriveCapacity)</w:t>
+      </w:r>
+    </w:p>
+    <w:p>
+      <w:pPr>
+        <w:spacing w:line="240" w:lineRule="auto"/>
+      </w:pPr>
+      <w:r>
+        <w:t>if results is None then return False</w:t>
+      </w:r>
+    </w:p>
+    <w:p>
+      <w:pPr>
+        <w:spacing w:line="240" w:lineRule="auto"/>
+      </w:pPr>
+      <w:r>
+        <w:t>Else Return True</w:t>
+      </w:r>
+    </w:p>
+    <w:p>
+      <w:pPr>
+        <w:pStyle w:val="Heading2"/>
+      </w:pPr>
+      <w:r>
+        <w:t>Store Drive backup statistics in database</w:t>
+      </w:r>
+    </w:p>
+    <w:p>
+      <w:r>
+        <w:t>SQL(“</w:t>
+      </w:r>
+      <w:r>
+        <w:t xml:space="preserve">INSERT </w:t>
+      </w:r>
+      <w:r>
+        <w:t>INTO Backups VALUES (?,?,?,?,?)”, Drive_ID, Start_date, Backup_Name, Hash, Duration)</w:t>
+      </w:r>
+    </w:p>
+    <w:p>
+      <w:pPr>
+        <w:pStyle w:val="Heading2"/>
+      </w:pPr>
+      <w:r>
+        <w:t>Create backup record in database</w:t>
+      </w:r>
+    </w:p>
+    <w:p>
+      <w:r>
+        <w:t>SQL(“</w:t>
+      </w:r>
+      <w:r>
+        <w:t>INSERT INTO Drive (ID, Name, Capacity, File_System, Type) VALUES (?,?,?,?,?)</w:t>
+      </w:r>
+      <w:r>
+        <w:t>”, Drive_ID, Drive_Nam</w:t>
+      </w:r>
+      <w:r>
+        <w:t>e, Capacity, File_System, Type)</w:t>
+      </w:r>
       <w:bookmarkStart w:id="2" w:name="_GoBack"/>
       <w:bookmarkEnd w:id="2"/>
-    </w:p>
-    <w:p>
-      <w:r>
-        <w:lastRenderedPageBreak/>
-        <w:t>else return False</w:t>
-      </w:r>
-    </w:p>
-    <w:p>
-      <w:pPr>
-        <w:pStyle w:val="Heading2"/>
-      </w:pPr>
-      <w:r>
-        <w:t>Check if drive has a record (DriveFormat, DriveName, DriveCapacity)</w:t>
-      </w:r>
-    </w:p>
-    <w:p>
-      <w:pPr>
-        <w:spacing w:line="240" w:lineRule="auto"/>
-      </w:pPr>
-      <w:r>
-        <w:t>result &lt;-- ExecuteSQL("SELECT BackupName FROM backups WHERE driveFormat = {} AND DriveName = {} AND DriveCapacity = {};", DriveFormat, DriveName, DriveCapacity)</w:t>
-      </w:r>
-    </w:p>
-    <w:p>
-      <w:pPr>
-        <w:spacing w:line="240" w:lineRule="auto"/>
-      </w:pPr>
-      <w:r>
-        <w:t>if results is None then return False</w:t>
-      </w:r>
-    </w:p>
-    <w:p>
-      <w:pPr>
-        <w:spacing w:line="240" w:lineRule="auto"/>
-      </w:pPr>
-      <w:r>
-        <w:t>Else Return True</w:t>
-      </w:r>
     </w:p>
     <w:p>
       <w:pPr>

</xml_diff>